<commit_message>
Revert "Update Group 7.docx"
This reverts commit f48ff0b51236d6c8c3f19060e83e8dd9c7ba6a66.
</commit_message>
<xml_diff>
--- a/Group 7.docx
+++ b/Group 7.docx
@@ -5,7 +5,130 @@
   <w:body>
     <w:p>
       <w:pPr>
-        <w:spacing w:after="2400"/>
+        <w:spacing w:line="240" w:lineRule="auto"/>
+        <w:rPr>
+          <w:b/>
+          <w:i/>
+          <w:color w:val="2A62A6"/>
+          <w:sz w:val="32"/>
+          <w:szCs w:val="32"/>
+        </w:rPr>
+      </w:pPr>
+      <w:r>
+        <w:rPr>
+          <w:b/>
+          <w:i/>
+          <w:noProof/>
+          <w:color w:val="2A62A6"/>
+          <w:sz w:val="32"/>
+          <w:szCs w:val="32"/>
+        </w:rPr>
+        <mc:AlternateContent>
+          <mc:Choice Requires="wps">
+            <w:drawing>
+              <wp:anchor distT="0" distB="0" distL="114300" distR="114300" simplePos="0" relativeHeight="251660288" behindDoc="0" locked="0" layoutInCell="1" allowOverlap="1" wp14:anchorId="3470755F" wp14:editId="49E2A737">
+                <wp:simplePos x="0" y="0"/>
+                <wp:positionH relativeFrom="column">
+                  <wp:posOffset>-84952</wp:posOffset>
+                </wp:positionH>
+                <wp:positionV relativeFrom="paragraph">
+                  <wp:posOffset>-22915</wp:posOffset>
+                </wp:positionV>
+                <wp:extent cx="1653871" cy="572494"/>
+                <wp:effectExtent l="0" t="0" r="22860" b="18415"/>
+                <wp:wrapNone/>
+                <wp:docPr id="11" name="Text Box 11"/>
+                <wp:cNvGraphicFramePr/>
+                <a:graphic xmlns:a="http://schemas.openxmlformats.org/drawingml/2006/main">
+                  <a:graphicData uri="http://schemas.microsoft.com/office/word/2010/wordprocessingShape">
+                    <wps:wsp>
+                      <wps:cNvSpPr txBox="1"/>
+                      <wps:spPr>
+                        <a:xfrm>
+                          <a:off x="0" y="0"/>
+                          <a:ext cx="1653871" cy="572494"/>
+                        </a:xfrm>
+                        <a:prstGeom prst="rect">
+                          <a:avLst/>
+                        </a:prstGeom>
+                        <a:solidFill>
+                          <a:schemeClr val="lt1"/>
+                        </a:solidFill>
+                        <a:ln w="6350">
+                          <a:solidFill>
+                            <a:prstClr val="black"/>
+                          </a:solidFill>
+                        </a:ln>
+                      </wps:spPr>
+                      <wps:txbx>
+                        <w:txbxContent>
+                          <w:p>
+                            <w:pPr>
+                              <w:rPr>
+                                <w:b/>
+                                <w:i/>
+                                <w:color w:val="C00000"/>
+                              </w:rPr>
+                            </w:pPr>
+                            <w:r>
+                              <w:rPr>
+                                <w:b/>
+                                <w:i/>
+                                <w:color w:val="C00000"/>
+                              </w:rPr>
+                              <w:t>My Company Logo</w:t>
+                            </w:r>
+                          </w:p>
+                        </w:txbxContent>
+                      </wps:txbx>
+                      <wps:bodyPr rot="0" spcFirstLastPara="0" vertOverflow="overflow" horzOverflow="overflow" vert="horz" wrap="square" lIns="91440" tIns="45720" rIns="91440" bIns="45720" numCol="1" spcCol="0" rtlCol="0" fromWordArt="0" anchor="t" anchorCtr="0" forceAA="0" compatLnSpc="1">
+                        <a:prstTxWarp prst="textNoShape">
+                          <a:avLst/>
+                        </a:prstTxWarp>
+                        <a:noAutofit/>
+                      </wps:bodyPr>
+                    </wps:wsp>
+                  </a:graphicData>
+                </a:graphic>
+              </wp:anchor>
+            </w:drawing>
+          </mc:Choice>
+          <mc:Fallback>
+            <w:pict>
+              <v:shapetype w14:anchorId="3470755F" id="_x0000_t202" coordsize="21600,21600" o:spt="202" path="m,l,21600r21600,l21600,xe">
+                <v:stroke joinstyle="miter"/>
+                <v:path gradientshapeok="t" o:connecttype="rect"/>
+              </v:shapetype>
+              <v:shape id="Text Box 11" o:spid="_x0000_s1026" type="#_x0000_t202" style="position:absolute;left:0;text-align:left;margin-left:-6.7pt;margin-top:-1.8pt;width:130.25pt;height:45.1pt;z-index:251660288;visibility:visible;mso-wrap-style:square;mso-wrap-distance-left:9pt;mso-wrap-distance-top:0;mso-wrap-distance-right:9pt;mso-wrap-distance-bottom:0;mso-position-horizontal:absolute;mso-position-horizontal-relative:text;mso-position-vertical:absolute;mso-position-vertical-relative:text;v-text-anchor:top" o:gfxdata="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" fillcolor="white [3201]" strokeweight=".5pt">
+                <v:textbox>
+                  <w:txbxContent>
+                    <w:p>
+                      <w:pPr>
+                        <w:rPr>
+                          <w:b/>
+                          <w:i/>
+                          <w:color w:val="C00000"/>
+                        </w:rPr>
+                      </w:pPr>
+                      <w:r>
+                        <w:rPr>
+                          <w:b/>
+                          <w:i/>
+                          <w:color w:val="C00000"/>
+                        </w:rPr>
+                        <w:t>My Company Logo</w:t>
+                      </w:r>
+                    </w:p>
+                  </w:txbxContent>
+                </v:textbox>
+              </v:shape>
+            </w:pict>
+          </mc:Fallback>
+        </mc:AlternateContent>
+      </w:r>
+    </w:p>
+    <w:p>
+      <w:pPr>
         <w:rPr>
           <w:i/>
           <w:color w:val="548DD4"/>
@@ -13,59 +136,56 @@
           <w:szCs w:val="32"/>
         </w:rPr>
       </w:pPr>
-      <w:r>
+    </w:p>
+    <w:p>
+      <w:pPr>
         <w:rPr>
-          <w:noProof/>
+          <w:i/>
+          <w:color w:val="548DD4"/>
+          <w:sz w:val="32"/>
+          <w:szCs w:val="32"/>
         </w:rPr>
-        <w:drawing>
-          <wp:inline distT="0" distB="0" distL="0" distR="0" wp14:anchorId="186E9B0C" wp14:editId="663EED2E">
-            <wp:extent cx="1905000" cy="1905000"/>
-            <wp:effectExtent l="0" t="0" r="0" b="0"/>
-            <wp:docPr id="2" name="Picture 2"/>
-            <wp:cNvGraphicFramePr>
-              <a:graphicFrameLocks xmlns:a="http://schemas.openxmlformats.org/drawingml/2006/main" noChangeAspect="1"/>
-            </wp:cNvGraphicFramePr>
-            <a:graphic xmlns:a="http://schemas.openxmlformats.org/drawingml/2006/main">
-              <a:graphicData uri="http://schemas.openxmlformats.org/drawingml/2006/picture">
-                <pic:pic xmlns:pic="http://schemas.openxmlformats.org/drawingml/2006/picture">
-                  <pic:nvPicPr>
-                    <pic:cNvPr id="0" name="Picture 1"/>
-                    <pic:cNvPicPr>
-                      <a:picLocks noChangeAspect="1" noChangeArrowheads="1"/>
-                    </pic:cNvPicPr>
-                  </pic:nvPicPr>
-                  <pic:blipFill>
-                    <a:blip r:embed="rId8">
-                      <a:extLst>
-                        <a:ext uri="{28A0092B-C50C-407E-A947-70E740481C1C}">
-                          <a14:useLocalDpi xmlns:a14="http://schemas.microsoft.com/office/drawing/2010/main" val="0"/>
-                        </a:ext>
-                      </a:extLst>
-                    </a:blip>
-                    <a:srcRect/>
-                    <a:stretch>
-                      <a:fillRect/>
-                    </a:stretch>
-                  </pic:blipFill>
-                  <pic:spPr bwMode="auto">
-                    <a:xfrm>
-                      <a:off x="0" y="0"/>
-                      <a:ext cx="1905000" cy="1905000"/>
-                    </a:xfrm>
-                    <a:prstGeom prst="rect">
-                      <a:avLst/>
-                    </a:prstGeom>
-                    <a:noFill/>
-                    <a:ln>
-                      <a:noFill/>
-                    </a:ln>
-                  </pic:spPr>
-                </pic:pic>
-              </a:graphicData>
-            </a:graphic>
-          </wp:inline>
-        </w:drawing>
-      </w:r>
+      </w:pPr>
+    </w:p>
+    <w:p>
+      <w:pPr>
+        <w:rPr>
+          <w:i/>
+          <w:color w:val="548DD4"/>
+          <w:sz w:val="32"/>
+          <w:szCs w:val="32"/>
+        </w:rPr>
+      </w:pPr>
+    </w:p>
+    <w:p>
+      <w:pPr>
+        <w:rPr>
+          <w:i/>
+          <w:color w:val="548DD4"/>
+          <w:sz w:val="32"/>
+          <w:szCs w:val="32"/>
+        </w:rPr>
+      </w:pPr>
+    </w:p>
+    <w:p>
+      <w:pPr>
+        <w:rPr>
+          <w:i/>
+          <w:color w:val="548DD4"/>
+          <w:sz w:val="32"/>
+          <w:szCs w:val="32"/>
+        </w:rPr>
+      </w:pPr>
+    </w:p>
+    <w:p>
+      <w:pPr>
+        <w:rPr>
+          <w:i/>
+          <w:color w:val="548DD4"/>
+          <w:sz w:val="32"/>
+          <w:szCs w:val="32"/>
+        </w:rPr>
+      </w:pPr>
     </w:p>
     <w:p>
       <w:pPr>
@@ -88,7 +208,47 @@
           <w:sz w:val="58"/>
           <w:szCs w:val="48"/>
         </w:rPr>
-        <w:t>PROJECT / DỰ ÁN</w:t>
+        <w:fldChar w:fldCharType="begin"/>
+      </w:r>
+      <w:r>
+        <w:rPr>
+          <w:rFonts w:cs="Arial"/>
+          <w:b/>
+          <w:color w:val="951B13"/>
+          <w:sz w:val="58"/>
+          <w:szCs w:val="48"/>
+        </w:rPr>
+        <w:instrText xml:space="preserve"> TITLE   \* MERGEFORMAT </w:instrText>
+      </w:r>
+      <w:r>
+        <w:rPr>
+          <w:rFonts w:cs="Arial"/>
+          <w:b/>
+          <w:color w:val="951B13"/>
+          <w:sz w:val="58"/>
+          <w:szCs w:val="48"/>
+        </w:rPr>
+        <w:fldChar w:fldCharType="separate"/>
+      </w:r>
+      <w:r>
+        <w:rPr>
+          <w:rFonts w:cs="Arial"/>
+          <w:b/>
+          <w:color w:val="951B13"/>
+          <w:sz w:val="58"/>
+          <w:szCs w:val="48"/>
+        </w:rPr>
+        <w:t>Document Title</w:t>
+      </w:r>
+      <w:r>
+        <w:rPr>
+          <w:rFonts w:cs="Arial"/>
+          <w:b/>
+          <w:color w:val="951B13"/>
+          <w:sz w:val="58"/>
+          <w:szCs w:val="48"/>
+        </w:rPr>
+        <w:fldChar w:fldCharType="end"/>
       </w:r>
     </w:p>
     <w:p>
@@ -109,178 +269,107 @@
           <w:i/>
           <w:sz w:val="42"/>
         </w:rPr>
-        <w:t>ỨNG DỤNG CHẤM CÔNG ONSITE</w:t>
-      </w:r>
-    </w:p>
-    <w:p>
-      <w:pPr>
-        <w:pStyle w:val="ListParagraph"/>
-        <w:numPr>
-          <w:ilvl w:val="0"/>
-          <w:numId w:val="37"/>
-        </w:numPr>
-        <w:tabs>
-          <w:tab w:val="left" w:pos="6415"/>
-        </w:tabs>
+        <w:fldChar w:fldCharType="begin"/>
+      </w:r>
+      <w:r>
+        <w:rPr>
+          <w:b/>
+          <w:i/>
+          <w:sz w:val="42"/>
+        </w:rPr>
+        <w:instrText xml:space="preserve"> SUBJECT   \* MERGEFORMAT </w:instrText>
+      </w:r>
+      <w:r>
+        <w:rPr>
+          <w:b/>
+          <w:i/>
+          <w:sz w:val="42"/>
+        </w:rPr>
+        <w:fldChar w:fldCharType="separate"/>
+      </w:r>
+      <w:r>
+        <w:rPr>
+          <w:b/>
+          <w:i/>
+          <w:sz w:val="42"/>
+        </w:rPr>
+        <w:t>Document Subject</w:t>
+      </w:r>
+      <w:r>
+        <w:rPr>
+          <w:b/>
+          <w:i/>
+          <w:sz w:val="42"/>
+        </w:rPr>
+        <w:fldChar w:fldCharType="end"/>
+      </w:r>
+    </w:p>
+    <w:p>
+      <w:r>
         <w:rPr>
           <w:i/>
         </w:rPr>
-      </w:pPr>
+        <w:t>[</w:t>
+      </w:r>
       <w:r>
         <w:rPr>
           <w:i/>
         </w:rPr>
-        <w:t>GIỚI THIỆU DỰ ÁN</w:t>
-      </w:r>
-    </w:p>
-    <w:p>
-      <w:pPr>
-        <w:pStyle w:val="ListParagraph"/>
-        <w:numPr>
-          <w:ilvl w:val="0"/>
-          <w:numId w:val="37"/>
-        </w:numPr>
-        <w:tabs>
-          <w:tab w:val="left" w:pos="6415"/>
-        </w:tabs>
+        <w:t>Type the abstract of the document here</w:t>
+      </w:r>
+      <w:r>
         <w:rPr>
           <w:i/>
         </w:rPr>
-      </w:pPr>
-      <w:r>
+        <w:t>:]</w:t>
+      </w:r>
+    </w:p>
+    <w:p>
+      <w:pPr>
+        <w:tabs>
+          <w:tab w:val="left" w:pos="6415"/>
+        </w:tabs>
+      </w:pPr>
+    </w:p>
+    <w:p>
+      <w:pPr>
+        <w:tabs>
+          <w:tab w:val="left" w:pos="6415"/>
+        </w:tabs>
+      </w:pPr>
+    </w:p>
+    <w:p>
+      <w:pPr>
+        <w:tabs>
+          <w:tab w:val="left" w:pos="6415"/>
+        </w:tabs>
+      </w:pPr>
+      <w:r>
+        <w:tab/>
+      </w:r>
+    </w:p>
+    <w:p/>
+    <w:p>
+      <w:pPr>
+        <w:widowControl/>
+        <w:suppressAutoHyphens w:val="0"/>
+        <w:spacing w:after="0" w:line="240" w:lineRule="auto"/>
+        <w:jc w:val="left"/>
         <w:rPr>
-          <w:i/>
+          <w:rFonts w:ascii="Verdana" w:hAnsi="Verdana" w:cs="Tahoma"/>
+          <w:b/>
+          <w:bCs/>
+          <w:caps/>
+          <w:color w:val="951B13"/>
+          <w:sz w:val="24"/>
+          <w:lang w:eastAsia="ar-SA" w:bidi="ar-SA"/>
         </w:rPr>
-        <w:t>CÁC NHÂN SỰ THAM GIA DỰ ÁN</w:t>
-      </w:r>
-    </w:p>
-    <w:p>
-      <w:pPr>
-        <w:pStyle w:val="ListParagraph"/>
-        <w:numPr>
-          <w:ilvl w:val="0"/>
-          <w:numId w:val="37"/>
-        </w:numPr>
-        <w:tabs>
-          <w:tab w:val="left" w:pos="6415"/>
-        </w:tabs>
+      </w:pPr>
+      <w:r>
         <w:rPr>
-          <w:i/>
+          <w:color w:val="951B13"/>
         </w:rPr>
-      </w:pPr>
-      <w:r>
-        <w:rPr>
-          <w:i/>
-        </w:rPr>
-        <w:t>KHẢO SÁT DỰ ÁN</w:t>
-      </w:r>
-    </w:p>
-    <w:p>
-      <w:pPr>
-        <w:pStyle w:val="ListParagraph"/>
-        <w:numPr>
-          <w:ilvl w:val="0"/>
-          <w:numId w:val="37"/>
-        </w:numPr>
-        <w:tabs>
-          <w:tab w:val="left" w:pos="6415"/>
-        </w:tabs>
-        <w:rPr>
-          <w:i/>
-        </w:rPr>
-      </w:pPr>
-      <w:r>
-        <w:rPr>
-          <w:i/>
-        </w:rPr>
-        <w:t>ƯỚC LƯỢNG</w:t>
-      </w:r>
-    </w:p>
-    <w:p>
-      <w:pPr>
-        <w:pStyle w:val="ListParagraph"/>
-        <w:numPr>
-          <w:ilvl w:val="0"/>
-          <w:numId w:val="37"/>
-        </w:numPr>
-        <w:tabs>
-          <w:tab w:val="left" w:pos="6415"/>
-        </w:tabs>
-        <w:rPr>
-          <w:i/>
-        </w:rPr>
-      </w:pPr>
-      <w:r>
-        <w:rPr>
-          <w:i/>
-        </w:rPr>
-        <w:t>ƯỚC LƯỢNG GIÁ THÀNH</w:t>
-      </w:r>
-    </w:p>
-    <w:p>
-      <w:pPr>
-        <w:pStyle w:val="ListParagraph"/>
-        <w:numPr>
-          <w:ilvl w:val="0"/>
-          <w:numId w:val="37"/>
-        </w:numPr>
-        <w:tabs>
-          <w:tab w:val="left" w:pos="6415"/>
-        </w:tabs>
-        <w:rPr>
-          <w:i/>
-        </w:rPr>
-      </w:pPr>
-      <w:r>
-        <w:rPr>
-          <w:i/>
-        </w:rPr>
-        <w:t>PHÂN CHIA CÁC GIAI ĐOẠN CHÍNH</w:t>
-      </w:r>
-    </w:p>
-    <w:p>
-      <w:pPr>
-        <w:pStyle w:val="ListParagraph"/>
-        <w:numPr>
-          <w:ilvl w:val="0"/>
-          <w:numId w:val="37"/>
-        </w:numPr>
-        <w:tabs>
-          <w:tab w:val="left" w:pos="6415"/>
-        </w:tabs>
-        <w:rPr>
-          <w:i/>
-        </w:rPr>
-      </w:pPr>
-      <w:r>
-        <w:rPr>
-          <w:i/>
-        </w:rPr>
-        <w:t>PHÂN TÍCH THIẾT KẾ</w:t>
-      </w:r>
-    </w:p>
-    <w:p>
-      <w:pPr>
-        <w:pStyle w:val="ListParagraph"/>
-        <w:numPr>
-          <w:ilvl w:val="0"/>
-          <w:numId w:val="37"/>
-        </w:numPr>
-        <w:tabs>
-          <w:tab w:val="left" w:pos="6415"/>
-        </w:tabs>
-        <w:rPr>
-          <w:i/>
-        </w:rPr>
-      </w:pPr>
-      <w:r>
-        <w:rPr>
-          <w:i/>
-        </w:rPr>
-        <w:t>DANH MỤC TÀI LIỆU LIÊN QUAN</w:t>
-      </w:r>
-      <w:r>
-        <w:tab/>
+        <w:br w:type="page"/>
       </w:r>
     </w:p>
     <w:p>
@@ -295,7 +384,7 @@
           <w:color w:val="951B13"/>
         </w:rPr>
         <w:lastRenderedPageBreak/>
-        <w:t>MỤC LỤC</w:t>
+        <w:t>Table of contents</w:t>
       </w:r>
     </w:p>
     <w:p>
@@ -353,97 +442,83 @@
         </w:rPr>
         <w:fldChar w:fldCharType="separate"/>
       </w:r>
-      <w:bookmarkStart w:id="0" w:name="_Hlk532121740"/>
-      <w:r>
-        <w:fldChar w:fldCharType="begin"/>
-      </w:r>
-      <w:r>
-        <w:instrText xml:space="preserve"> HYPERLINK \l "_Toc527975125" </w:instrText>
-      </w:r>
-      <w:r>
-        <w:fldChar w:fldCharType="separate"/>
-      </w:r>
-      <w:r>
-        <w:rPr>
-          <w:rStyle w:val="Hyperlink"/>
-          <w:noProof/>
-        </w:rPr>
-        <w:t>1.</w:t>
-      </w:r>
-      <w:r>
-        <w:rPr>
-          <w:rFonts w:asciiTheme="minorHAnsi" w:eastAsiaTheme="minorEastAsia" w:hAnsiTheme="minorHAnsi" w:cstheme="minorBidi"/>
-          <w:b w:val="0"/>
-          <w:bCs w:val="0"/>
-          <w:caps w:val="0"/>
-          <w:noProof/>
-          <w:sz w:val="22"/>
-          <w:szCs w:val="22"/>
-          <w:lang w:eastAsia="en-US" w:bidi="ar-SA"/>
-        </w:rPr>
-        <w:tab/>
-      </w:r>
-      <w:r>
-        <w:rPr>
-          <w:rStyle w:val="Hyperlink"/>
-          <w:noProof/>
-        </w:rPr>
-        <w:t>Giới thiệu dự án</w:t>
-      </w:r>
-      <w:r>
-        <w:rPr>
-          <w:noProof/>
-          <w:webHidden/>
-        </w:rPr>
-        <w:tab/>
-      </w:r>
-      <w:r>
-        <w:rPr>
-          <w:noProof/>
-          <w:webHidden/>
-        </w:rPr>
-        <w:fldChar w:fldCharType="begin"/>
-      </w:r>
-      <w:r>
-        <w:rPr>
-          <w:noProof/>
-          <w:webHidden/>
-        </w:rPr>
-        <w:instrText xml:space="preserve"> PAGEREF _Toc527975125 \h </w:instrText>
-      </w:r>
-      <w:r>
-        <w:rPr>
-          <w:noProof/>
-          <w:webHidden/>
-        </w:rPr>
-      </w:r>
-      <w:r>
-        <w:rPr>
-          <w:noProof/>
-          <w:webHidden/>
-        </w:rPr>
-        <w:fldChar w:fldCharType="separate"/>
-      </w:r>
-      <w:r>
-        <w:rPr>
-          <w:noProof/>
-          <w:webHidden/>
-        </w:rPr>
-        <w:t>4</w:t>
-      </w:r>
-      <w:r>
-        <w:rPr>
-          <w:noProof/>
-          <w:webHidden/>
-        </w:rPr>
-        <w:fldChar w:fldCharType="end"/>
-      </w:r>
-      <w:r>
-        <w:rPr>
-          <w:noProof/>
-        </w:rPr>
-        <w:fldChar w:fldCharType="end"/>
-      </w:r>
+      <w:hyperlink w:anchor="_Toc527975125" w:history="1">
+        <w:r>
+          <w:rPr>
+            <w:rStyle w:val="Hyperlink"/>
+            <w:noProof/>
+          </w:rPr>
+          <w:t>1.</w:t>
+        </w:r>
+        <w:r>
+          <w:rPr>
+            <w:rFonts w:asciiTheme="minorHAnsi" w:eastAsiaTheme="minorEastAsia" w:hAnsiTheme="minorHAnsi" w:cstheme="minorBidi"/>
+            <w:b w:val="0"/>
+            <w:bCs w:val="0"/>
+            <w:caps w:val="0"/>
+            <w:noProof/>
+            <w:sz w:val="22"/>
+            <w:szCs w:val="22"/>
+            <w:lang w:eastAsia="en-US" w:bidi="ar-SA"/>
+          </w:rPr>
+          <w:tab/>
+        </w:r>
+        <w:r>
+          <w:rPr>
+            <w:rStyle w:val="Hyperlink"/>
+            <w:noProof/>
+          </w:rPr>
+          <w:t>Giới thiệu dự án</w:t>
+        </w:r>
+        <w:r>
+          <w:rPr>
+            <w:noProof/>
+            <w:webHidden/>
+          </w:rPr>
+          <w:tab/>
+        </w:r>
+        <w:r>
+          <w:rPr>
+            <w:noProof/>
+            <w:webHidden/>
+          </w:rPr>
+          <w:fldChar w:fldCharType="begin"/>
+        </w:r>
+        <w:r>
+          <w:rPr>
+            <w:noProof/>
+            <w:webHidden/>
+          </w:rPr>
+          <w:instrText xml:space="preserve"> PAGEREF _Toc527975125 \h </w:instrText>
+        </w:r>
+        <w:r>
+          <w:rPr>
+            <w:noProof/>
+            <w:webHidden/>
+          </w:rPr>
+        </w:r>
+        <w:r>
+          <w:rPr>
+            <w:noProof/>
+            <w:webHidden/>
+          </w:rPr>
+          <w:fldChar w:fldCharType="separate"/>
+        </w:r>
+        <w:r>
+          <w:rPr>
+            <w:noProof/>
+            <w:webHidden/>
+          </w:rPr>
+          <w:t>4</w:t>
+        </w:r>
+        <w:r>
+          <w:rPr>
+            <w:noProof/>
+            <w:webHidden/>
+          </w:rPr>
+          <w:fldChar w:fldCharType="end"/>
+        </w:r>
+      </w:hyperlink>
     </w:p>
     <w:p>
       <w:pPr>
@@ -3022,7 +3097,6 @@
           <w:fldChar w:fldCharType="end"/>
         </w:r>
       </w:hyperlink>
-      <w:bookmarkEnd w:id="0"/>
     </w:p>
     <w:p>
       <w:pPr>
@@ -3156,10 +3230,7 @@
           </w:tcPr>
           <w:p>
             <w:r>
-              <w:t>15/09/</w:t>
-            </w:r>
-            <w:r>
-              <w:t>2018</w:t>
+              <w:t>15/09/2005</w:t>
             </w:r>
           </w:p>
         </w:tc>
@@ -3218,10 +3289,7 @@
           </w:tcPr>
           <w:p>
             <w:r>
-              <w:t>15/11/</w:t>
-            </w:r>
-            <w:r>
-              <w:t>2018</w:t>
+              <w:t>15/11/2005</w:t>
             </w:r>
           </w:p>
         </w:tc>
@@ -3280,13 +3348,7 @@
           </w:tcPr>
           <w:p>
             <w:r>
-              <w:t>09</w:t>
-            </w:r>
-            <w:r>
-              <w:t>/12/</w:t>
-            </w:r>
-            <w:r>
-              <w:t>2018</w:t>
+              <w:t>15/12/2005</w:t>
             </w:r>
           </w:p>
         </w:tc>
@@ -3700,9 +3762,9 @@
       <w:pPr>
         <w:pStyle w:val="TOC3"/>
         <w:sectPr>
-          <w:headerReference w:type="default" r:id="rId9"/>
-          <w:footerReference w:type="default" r:id="rId10"/>
-          <w:footerReference w:type="first" r:id="rId11"/>
+          <w:headerReference w:type="default" r:id="rId8"/>
+          <w:footerReference w:type="default" r:id="rId9"/>
+          <w:footerReference w:type="first" r:id="rId10"/>
           <w:footnotePr>
             <w:pos w:val="beneathText"/>
           </w:footnotePr>
@@ -3719,101 +3781,96 @@
       <w:pPr>
         <w:pStyle w:val="Heading1"/>
       </w:pPr>
-      <w:bookmarkStart w:id="1" w:name="_Toc527975125"/>
-      <w:bookmarkStart w:id="2" w:name="_GoBack"/>
+      <w:bookmarkStart w:id="0" w:name="_Toc527975125"/>
       <w:r>
         <w:lastRenderedPageBreak/>
         <w:t>Giới thiệu dự án</w:t>
       </w:r>
+      <w:bookmarkEnd w:id="0"/>
+    </w:p>
+    <w:p>
+      <w:r>
+        <w:t xml:space="preserve">Phần mềm </w:t>
+      </w:r>
+      <w:r>
+        <w:t>giúp kiểm tra quá trình công tác của các kĩ sư làm việc onsite</w:t>
+      </w:r>
+    </w:p>
+    <w:p>
+      <w:pPr>
+        <w:pStyle w:val="Heading1"/>
+      </w:pPr>
+      <w:bookmarkStart w:id="1" w:name="_Toc527975126"/>
+      <w:r>
+        <w:t>Các nhân sự tham gia dự án</w:t>
+      </w:r>
       <w:bookmarkEnd w:id="1"/>
     </w:p>
-    <w:bookmarkEnd w:id="2"/>
-    <w:p>
-      <w:r>
-        <w:t xml:space="preserve">Phần mềm </w:t>
-      </w:r>
-      <w:r>
-        <w:t>giúp kiểm tra quá trình công tác của các kĩ sư làm việc onsite</w:t>
-      </w:r>
-    </w:p>
-    <w:p>
-      <w:pPr>
-        <w:pStyle w:val="Heading1"/>
-      </w:pPr>
-      <w:bookmarkStart w:id="3" w:name="_Toc527975126"/>
-      <w:r>
-        <w:t>Các nhân sự tham gia dự án</w:t>
+    <w:p>
+      <w:pPr>
+        <w:pStyle w:val="Heading2"/>
+      </w:pPr>
+      <w:bookmarkStart w:id="2" w:name="_Toc527975127"/>
+      <w:r>
+        <w:t>Thông tin liên hệ phía khách hàng</w:t>
+      </w:r>
+      <w:bookmarkEnd w:id="2"/>
+    </w:p>
+    <w:p>
+      <w:r>
+        <w:t xml:space="preserve">Anh </w:t>
+      </w:r>
+      <w:r>
+        <w:t>Trịnh Lý Tuấn</w:t>
+      </w:r>
+      <w:r>
+        <w:t xml:space="preserve">: </w:t>
+      </w:r>
+      <w:r>
+        <w:t xml:space="preserve">Phó phòng dự án công ty </w:t>
+      </w:r>
+    </w:p>
+    <w:p>
+      <w:pPr>
+        <w:pStyle w:val="Heading2"/>
+      </w:pPr>
+      <w:bookmarkStart w:id="3" w:name="_Toc527975128"/>
+      <w:r>
+        <w:t>Thông tin liên hệ phía công ty</w:t>
       </w:r>
       <w:bookmarkEnd w:id="3"/>
     </w:p>
     <w:p>
+      <w:r>
+        <w:t>Lập trình viên:  Pham Lan</w:t>
+      </w:r>
+    </w:p>
+    <w:p>
+      <w:r>
+        <w:t xml:space="preserve">Phiên dịch: Ngọc, </w:t>
+      </w:r>
+    </w:p>
+    <w:p>
       <w:pPr>
         <w:pStyle w:val="Heading2"/>
       </w:pPr>
-      <w:bookmarkStart w:id="4" w:name="_Toc527975127"/>
-      <w:r>
-        <w:t>Thông tin liên hệ phía khách hàng</w:t>
+      <w:bookmarkStart w:id="4" w:name="_Toc527975129"/>
+      <w:r>
+        <w:t>Phân chia vai trò của thành viên dự án và khách hàng</w:t>
       </w:r>
       <w:bookmarkEnd w:id="4"/>
     </w:p>
     <w:p>
       <w:r>
-        <w:t xml:space="preserve">Anh </w:t>
-      </w:r>
-      <w:r>
-        <w:t>Trịnh Lý Tuấn</w:t>
-      </w:r>
-      <w:r>
-        <w:t xml:space="preserve">: </w:t>
-      </w:r>
-      <w:r>
-        <w:t xml:space="preserve">Phó phòng dự án công ty </w:t>
-      </w:r>
-    </w:p>
-    <w:p>
-      <w:pPr>
-        <w:pStyle w:val="Heading2"/>
-      </w:pPr>
-      <w:bookmarkStart w:id="5" w:name="_Toc527975128"/>
-      <w:r>
-        <w:t>Thông tin liên hệ phía công ty</w:t>
-      </w:r>
-      <w:bookmarkEnd w:id="5"/>
-    </w:p>
-    <w:p>
-      <w:r>
-        <w:t>Lập trình viên:  Pham Lan</w:t>
-      </w:r>
-    </w:p>
-    <w:p>
-      <w:r>
-        <w:t>Phiên dịch: Ngọ</w:t>
-      </w:r>
-      <w:r>
-        <w:t>c</w:t>
-      </w:r>
-    </w:p>
-    <w:p>
-      <w:pPr>
-        <w:pStyle w:val="Heading2"/>
-      </w:pPr>
-      <w:bookmarkStart w:id="6" w:name="_Toc527975129"/>
-      <w:r>
-        <w:t>Phân chia vai trò của thành viên dự án và khách hàng</w:t>
-      </w:r>
-      <w:bookmarkEnd w:id="6"/>
-    </w:p>
-    <w:p>
-      <w:r>
-        <w:t>Giám đốc: Hưng, tài chính, nhân sự</w:t>
-      </w:r>
-    </w:p>
-    <w:p>
-      <w:r>
-        <w:t>Trung: IT, chi tiết, báo tiế</w:t>
-      </w:r>
-      <w:r>
-        <w:t>n độ</w:t>
+        <w:t xml:space="preserve">Giám đốc: Hưng, tài chính, nhân sự, </w:t>
+      </w:r>
+      <w:r>
+        <w:t>yêu càu cơ bản: đẹp, tròn, vàng</w:t>
+      </w:r>
+    </w:p>
+    <w:p>
+      <w:r>
+        <w:t>Trung: IT, chi tiết, báo tiến đôj</w:t>
       </w:r>
     </w:p>
     <w:p>
@@ -3828,39 +3885,156 @@
       <w:pPr>
         <w:pStyle w:val="Heading1"/>
       </w:pPr>
-      <w:bookmarkStart w:id="7" w:name="_Toc527975130"/>
+      <w:bookmarkStart w:id="5" w:name="_Toc527975130"/>
       <w:r>
         <w:t>Khảo sát dự án</w:t>
       </w:r>
+      <w:bookmarkEnd w:id="5"/>
+    </w:p>
+    <w:p>
+      <w:pPr>
+        <w:pStyle w:val="Heading2"/>
+      </w:pPr>
+      <w:bookmarkStart w:id="6" w:name="_Toc527975131"/>
+      <w:r>
+        <w:t>Yêu cầu khách hàng</w:t>
+      </w:r>
+      <w:bookmarkEnd w:id="6"/>
+    </w:p>
+    <w:p>
+      <w:pPr>
+        <w:jc w:val="left"/>
+      </w:pPr>
+      <w:r>
+        <w:t>Mong muốn một phần mềm có thể thực hiện yêu cầu: Kiểm soát được vị trí của kĩ sư trong quá trình công tác. Các kĩ sư của công ty đi thực nghiệm onsite theo chu kì hàng tháng</w:t>
+      </w:r>
+      <w:r>
+        <w:t>, cả trong nước và ngoài nước.</w:t>
+      </w:r>
+    </w:p>
+    <w:p>
+      <w:pPr>
+        <w:jc w:val="left"/>
+      </w:pPr>
+      <w:r>
+        <w:t>Phần mềm phải có chức năng ghi lại lịch trình của người sử dụng để làm báo cáo, và sinh ra báo cáo chi tiết sau này.</w:t>
+      </w:r>
+    </w:p>
+    <w:p/>
+    <w:p>
+      <w:pPr>
+        <w:pStyle w:val="Heading2"/>
+      </w:pPr>
+      <w:bookmarkStart w:id="7" w:name="_Toc527975132"/>
+      <w:r>
+        <w:t xml:space="preserve">Mô hình </w:t>
+      </w:r>
+      <w:r>
+        <w:t>hoạt động</w:t>
+      </w:r>
+      <w:r>
+        <w:t xml:space="preserve"> hiện thời</w:t>
+      </w:r>
+      <w:r>
+        <w:t xml:space="preserve"> – nghiệp vụ</w:t>
+      </w:r>
       <w:bookmarkEnd w:id="7"/>
     </w:p>
     <w:p>
+      <w:r>
+        <w:t>Các kĩ sư của công ty vẫn thường xuyên đi công tác, công ty có tuyển 01 nhân viên chỉ để làm công việc: Kiểm tra ngẫu nhiên các kĩ sư trong quá trình công tác bằng cách gọi skype, và thông qua khung cảnh xung quanh, các biển địa chỉ có thể hiểu được vị trí hiện tại của kĩ sư đó.</w:t>
+      </w:r>
+    </w:p>
+    <w:p>
+      <w:r>
+        <w:t>Rõ ràng điều này là vô cùng bất lợi, bởi việc gọi thoại kiểm tra phụ thuộc nhiều hơn về phía người nhân viên, vả lại nếu gọi vào lúc kĩ sư đang làm việc thì thực sự rất bất tiện. Hơn nữa người kiểm tra chỉ có một, nên chỉ gọi được một người vào một lúc, trong khi số kĩ sư của công ty lên đến 120 người.</w:t>
+      </w:r>
+    </w:p>
+    <w:p>
+      <w:r>
+        <w:t xml:space="preserve">Việc ghi lại lịch trình kiểm tra là hoàn toàn thủ công, thực hiện bởi người nhân viên duy nhất. </w:t>
+      </w:r>
+    </w:p>
+    <w:p>
       <w:pPr>
         <w:pStyle w:val="Heading2"/>
       </w:pPr>
-      <w:bookmarkStart w:id="8" w:name="_Toc527975131"/>
-      <w:r>
-        <w:t>Yêu cầu khách hàng</w:t>
+      <w:bookmarkStart w:id="8" w:name="_Toc527975133"/>
+      <w:r>
+        <w:lastRenderedPageBreak/>
+        <w:t>Mô hình hoạt động dự kiến sau khi áp dụng sản phẩm mới</w:t>
       </w:r>
       <w:bookmarkEnd w:id="8"/>
     </w:p>
     <w:p>
-      <w:pPr>
-        <w:jc w:val="left"/>
-      </w:pPr>
-      <w:r>
-        <w:t>Mong muốn một phần mềm có thể thực hiện yêu cầu: Kiểm soát được vị trí của kĩ sư trong quá trình công tác. Các kĩ sư của công ty đi thực nghiệm onsite theo chu kì hàng tháng</w:t>
-      </w:r>
-      <w:r>
-        <w:t>, cả trong nước và ngoài nước.</w:t>
-      </w:r>
-    </w:p>
-    <w:p>
-      <w:pPr>
-        <w:jc w:val="left"/>
-      </w:pPr>
-      <w:r>
-        <w:t>Phần mềm phải có chức năng ghi lại lịch trình của người sử dụng để làm báo cáo, và sinh ra báo cáo chi tiết sau này.</w:t>
+      <w:r>
+        <w:t xml:space="preserve">Vai trò của người nhân viên phụ trách kiểm tra giám sát sẽ </w:t>
+      </w:r>
+      <w:r>
+        <w:t>đơn giản hơn. Chỉ việc đăng kí công tác cho kĩ sư và xác nhận khi quá trình kết thúc.</w:t>
+      </w:r>
+    </w:p>
+    <w:p>
+      <w:r>
+        <w:t>Hệ thống sẽ bao gồm phần mềm tích hợp cho smartphone, cài đặt vào chính điện thoại của các kĩ sư công ty.</w:t>
+      </w:r>
+    </w:p>
+    <w:p>
+      <w:r>
+        <w:t>Toàn bộ hoạt động thông báo, xác nhận địa điểm hàng ngày sẽ</w:t>
+      </w:r>
+      <w:r>
+        <w:t xml:space="preserve"> do phía </w:t>
+      </w:r>
+      <w:r>
+        <w:t>kĩ sư trong quá trình công tác thực hiệ</w:t>
+      </w:r>
+      <w:r>
+        <w:t xml:space="preserve">n. </w:t>
+      </w:r>
+      <w:r>
+        <w:t xml:space="preserve">Mỗi ngày </w:t>
+      </w:r>
+      <w:r>
+        <w:t>0</w:t>
+      </w:r>
+      <w:r>
+        <w:t xml:space="preserve">2 lần vào sáng và giờ tan tầm, kĩ sư sẽ phải chụp 01 tấm ảnh có mặt mình trong khung cảnh thể hiện rằng mình đang có mặt ở địa điểm mong muốn (công trường, công ti đối tác …) </w:t>
+      </w:r>
+      <w:r>
+        <w:t>để submit cho app. Đồng thời, p</w:t>
+      </w:r>
+      <w:r>
+        <w:t xml:space="preserve">hần mềm sẽ </w:t>
+      </w:r>
+      <w:r>
+        <w:t xml:space="preserve">liên tục </w:t>
+      </w:r>
+      <w:r>
+        <w:t xml:space="preserve">ghi lại địa điểm của người sử dụng </w:t>
+      </w:r>
+      <w:r>
+        <w:t>thông qua</w:t>
+      </w:r>
+      <w:r>
+        <w:t xml:space="preserve"> GPS theo thời gian thực, lưu </w:t>
+      </w:r>
+      <w:r>
+        <w:t xml:space="preserve">lại </w:t>
+      </w:r>
+      <w:r>
+        <w:t xml:space="preserve">tất cả </w:t>
+      </w:r>
+      <w:r>
+        <w:t xml:space="preserve">lịch trình </w:t>
+      </w:r>
+      <w:r>
+        <w:t xml:space="preserve">vào database. </w:t>
+      </w:r>
+    </w:p>
+    <w:p>
+      <w:r>
+        <w:t>Sau khi kĩ sư kết thúc quá trình công tác, người quản lý có thể chọn để sinh ra báo cáo toàn bộ quá trình công tác của kĩ sư một cách đầy đủ.</w:t>
       </w:r>
     </w:p>
     <w:p/>
@@ -3868,128 +4042,11 @@
       <w:pPr>
         <w:pStyle w:val="Heading2"/>
       </w:pPr>
-      <w:bookmarkStart w:id="9" w:name="_Toc527975132"/>
-      <w:r>
-        <w:t xml:space="preserve">Mô hình </w:t>
-      </w:r>
-      <w:r>
-        <w:t>hoạt động</w:t>
-      </w:r>
-      <w:r>
-        <w:t xml:space="preserve"> hiện thời</w:t>
-      </w:r>
-      <w:r>
-        <w:t xml:space="preserve"> – nghiệp vụ</w:t>
+      <w:bookmarkStart w:id="9" w:name="_Toc527975134"/>
+      <w:r>
+        <w:t>Phân tích ưu điểm/nhược điểm/lợi ích khách hàng</w:t>
       </w:r>
       <w:bookmarkEnd w:id="9"/>
-    </w:p>
-    <w:p>
-      <w:r>
-        <w:t>Các kĩ sư của công ty vẫn thường xuyên đi công tác, công ty có tuyển 01 nhân viên chỉ để làm công việc: Kiểm tra ngẫu nhiên các kĩ sư trong quá trình công tác bằng cách gọi skype, và thông qua khung cảnh xung quanh, các biển địa chỉ có thể hiểu được vị trí hiện tại của kĩ sư đó.</w:t>
-      </w:r>
-    </w:p>
-    <w:p>
-      <w:r>
-        <w:t>Rõ ràng điều này là vô cùng bất lợi, bởi việc gọi thoại kiểm tra phụ thuộc nhiều hơn về phía người nhân viên, vả lại nếu gọi vào lúc kĩ sư đang làm việc thì thực sự rất bất tiện. Hơn nữa người kiểm tra chỉ có một, nên chỉ gọi được một người vào một lúc, trong khi số kĩ sư của công ty lên đến 120 người.</w:t>
-      </w:r>
-    </w:p>
-    <w:p>
-      <w:r>
-        <w:lastRenderedPageBreak/>
-        <w:t xml:space="preserve">Việc ghi lại lịch trình kiểm tra là hoàn toàn thủ công, thực hiện bởi người nhân viên duy nhất. </w:t>
-      </w:r>
-    </w:p>
-    <w:p>
-      <w:pPr>
-        <w:pStyle w:val="Heading2"/>
-      </w:pPr>
-      <w:bookmarkStart w:id="10" w:name="_Toc527975133"/>
-      <w:r>
-        <w:t>Mô hình hoạt động dự kiến sau khi áp dụng sản phẩm mới</w:t>
-      </w:r>
-      <w:bookmarkEnd w:id="10"/>
-    </w:p>
-    <w:p>
-      <w:r>
-        <w:t xml:space="preserve">Vai trò của người nhân viên phụ trách kiểm tra giám sát sẽ </w:t>
-      </w:r>
-      <w:r>
-        <w:t>đơn giản hơn. Chỉ việc đăng kí công tác cho kĩ sư và xác nhận khi quá trình kết thúc.</w:t>
-      </w:r>
-    </w:p>
-    <w:p>
-      <w:r>
-        <w:t>Hệ thống sẽ bao gồm phần mềm tích hợp cho smartphone, cài đặt vào chính điện thoại của các kĩ sư công ty.</w:t>
-      </w:r>
-    </w:p>
-    <w:p>
-      <w:r>
-        <w:t>Toàn bộ hoạt động thông báo, xác nhận địa điểm hàng ngày sẽ</w:t>
-      </w:r>
-      <w:r>
-        <w:t xml:space="preserve"> do phía </w:t>
-      </w:r>
-      <w:r>
-        <w:t>kĩ sư trong quá trình công tác thực hiệ</w:t>
-      </w:r>
-      <w:r>
-        <w:t xml:space="preserve">n. </w:t>
-      </w:r>
-      <w:r>
-        <w:t xml:space="preserve">Mỗi ngày </w:t>
-      </w:r>
-      <w:r>
-        <w:t>0</w:t>
-      </w:r>
-      <w:r>
-        <w:t xml:space="preserve">2 lần vào sáng và giờ tan tầm, kĩ sư sẽ phải chụp 01 tấm ảnh có mặt mình trong khung cảnh thể hiện rằng mình đang có mặt ở địa điểm mong muốn (công trường, công ti đối tác …) </w:t>
-      </w:r>
-      <w:r>
-        <w:t>để submit cho app. Đồng thời, p</w:t>
-      </w:r>
-      <w:r>
-        <w:t xml:space="preserve">hần mềm sẽ </w:t>
-      </w:r>
-      <w:r>
-        <w:t xml:space="preserve">liên tục </w:t>
-      </w:r>
-      <w:r>
-        <w:t xml:space="preserve">ghi lại địa điểm của người sử dụng </w:t>
-      </w:r>
-      <w:r>
-        <w:t>thông qua</w:t>
-      </w:r>
-      <w:r>
-        <w:t xml:space="preserve"> GPS theo thời gian thực, lưu </w:t>
-      </w:r>
-      <w:r>
-        <w:t xml:space="preserve">lại </w:t>
-      </w:r>
-      <w:r>
-        <w:t xml:space="preserve">tất cả </w:t>
-      </w:r>
-      <w:r>
-        <w:t xml:space="preserve">lịch trình </w:t>
-      </w:r>
-      <w:r>
-        <w:t xml:space="preserve">vào database. </w:t>
-      </w:r>
-    </w:p>
-    <w:p>
-      <w:r>
-        <w:t>Sau khi kĩ sư kết thúc quá trình công tác, người quản lý có thể chọn để sinh ra báo cáo toàn bộ quá trình công tác của kĩ sư một cách đầy đủ.</w:t>
-      </w:r>
-    </w:p>
-    <w:p/>
-    <w:p>
-      <w:pPr>
-        <w:pStyle w:val="Heading2"/>
-      </w:pPr>
-      <w:bookmarkStart w:id="11" w:name="_Toc527975134"/>
-      <w:r>
-        <w:t>Phân tích ưu điểm/nhược điểm/lợi ích khách hàng</w:t>
-      </w:r>
-      <w:bookmarkEnd w:id="11"/>
     </w:p>
     <w:p>
       <w:r>
@@ -4091,21 +4148,21 @@
       <w:pPr>
         <w:pStyle w:val="Heading1"/>
       </w:pPr>
-      <w:bookmarkStart w:id="12" w:name="_Toc527975135"/>
+      <w:bookmarkStart w:id="10" w:name="_Toc527975135"/>
       <w:r>
         <w:t>Ước lượng</w:t>
       </w:r>
-      <w:bookmarkEnd w:id="12"/>
+      <w:bookmarkEnd w:id="10"/>
     </w:p>
     <w:p>
       <w:pPr>
         <w:pStyle w:val="Heading2"/>
       </w:pPr>
-      <w:bookmarkStart w:id="13" w:name="_Toc527975136"/>
+      <w:bookmarkStart w:id="11" w:name="_Toc527975136"/>
       <w:r>
         <w:t>Ước lượng tính năng</w:t>
       </w:r>
-      <w:bookmarkEnd w:id="13"/>
+      <w:bookmarkEnd w:id="11"/>
     </w:p>
     <w:p>
       <w:r>
@@ -4148,11 +4205,7 @@
         </w:numPr>
       </w:pPr>
       <w:r>
-        <w:t xml:space="preserve">Quá trình giám sát của phần mềm tích hợp sẽ kết thúc khi người quản lý xác nhận trên hệ </w:t>
-      </w:r>
-      <w:r>
-        <w:lastRenderedPageBreak/>
-        <w:t xml:space="preserve">thống </w:t>
+        <w:t xml:space="preserve">Quá trình giám sát của phần mềm tích hợp sẽ kết thúc khi người quản lý xác nhận trên hệ thống </w:t>
       </w:r>
     </w:p>
     <w:p>
@@ -4171,42 +4224,43 @@
       <w:pPr>
         <w:pStyle w:val="Heading2"/>
       </w:pPr>
-      <w:bookmarkStart w:id="14" w:name="_Toc527975137"/>
-      <w:r>
+      <w:bookmarkStart w:id="12" w:name="_Toc527975137"/>
+      <w:r>
+        <w:lastRenderedPageBreak/>
         <w:t>Ước lượng cách tích hợp hệ thống</w:t>
       </w:r>
+      <w:bookmarkEnd w:id="12"/>
+    </w:p>
+    <w:p>
+      <w:r>
+        <w:t>Hệ thống gồm 02 phần chính: Một trang web làm nhiệm vụ quản lý, và 1 phần mềm tích hợp trên smartphone để cài đặt trên máy của mỗi kĩ sư.</w:t>
+      </w:r>
+    </w:p>
+    <w:p>
+      <w:pPr>
+        <w:pStyle w:val="Heading2"/>
+      </w:pPr>
+      <w:bookmarkStart w:id="13" w:name="_Toc527975138"/>
+      <w:r>
+        <w:t>Ước lượng thời gian</w:t>
+      </w:r>
+      <w:bookmarkEnd w:id="13"/>
+    </w:p>
+    <w:p>
+      <w:r>
+        <w:t>Thời gian triển khai dự tính: 03 tháng</w:t>
+      </w:r>
+    </w:p>
+    <w:p/>
+    <w:p>
+      <w:pPr>
+        <w:pStyle w:val="Heading2"/>
+      </w:pPr>
+      <w:bookmarkStart w:id="14" w:name="_Toc527975139"/>
+      <w:r>
+        <w:t>Ước lượng rủi ro</w:t>
+      </w:r>
       <w:bookmarkEnd w:id="14"/>
-    </w:p>
-    <w:p>
-      <w:r>
-        <w:t>Hệ thống gồm 02 phần chính: Một trang web làm nhiệm vụ quản lý, và 1 phần mềm tích hợp trên smartphone để cài đặt trên máy của mỗi kĩ sư.</w:t>
-      </w:r>
-    </w:p>
-    <w:p>
-      <w:pPr>
-        <w:pStyle w:val="Heading2"/>
-      </w:pPr>
-      <w:bookmarkStart w:id="15" w:name="_Toc527975138"/>
-      <w:r>
-        <w:t>Ước lượng thời gian</w:t>
-      </w:r>
-      <w:bookmarkEnd w:id="15"/>
-    </w:p>
-    <w:p>
-      <w:r>
-        <w:t>Thời gian triển khai dự tính: 03 tháng</w:t>
-      </w:r>
-    </w:p>
-    <w:p/>
-    <w:p>
-      <w:pPr>
-        <w:pStyle w:val="Heading2"/>
-      </w:pPr>
-      <w:bookmarkStart w:id="16" w:name="_Toc527975139"/>
-      <w:r>
-        <w:t>Ước lượng rủi ro</w:t>
-      </w:r>
-      <w:bookmarkEnd w:id="16"/>
     </w:p>
     <w:p>
       <w:r>
@@ -4575,22 +4629,25 @@
       <w:pPr>
         <w:pStyle w:val="Heading2"/>
       </w:pPr>
-      <w:bookmarkStart w:id="17" w:name="_Toc527975140"/>
+      <w:bookmarkStart w:id="15" w:name="_Toc527975140"/>
       <w:r>
         <w:t>Xác định các hạng mục kiểm thử</w:t>
       </w:r>
+      <w:bookmarkEnd w:id="15"/>
+    </w:p>
+    <w:p>
+      <w:bookmarkStart w:id="16" w:name="_GoBack"/>
+      <w:bookmarkEnd w:id="16"/>
+    </w:p>
+    <w:p>
+      <w:pPr>
+        <w:pStyle w:val="Heading2"/>
+      </w:pPr>
+      <w:bookmarkStart w:id="17" w:name="_Toc527975141"/>
+      <w:r>
+        <w:t>Ước lượng cách thức triển khai/cài đặt</w:t>
+      </w:r>
       <w:bookmarkEnd w:id="17"/>
-    </w:p>
-    <w:p/>
-    <w:p>
-      <w:pPr>
-        <w:pStyle w:val="Heading2"/>
-      </w:pPr>
-      <w:bookmarkStart w:id="18" w:name="_Toc527975141"/>
-      <w:r>
-        <w:t>Ước lượng cách thức triển khai/cài đặt</w:t>
-      </w:r>
-      <w:bookmarkEnd w:id="18"/>
     </w:p>
     <w:p>
       <w:r>
@@ -4613,12 +4670,11 @@
       <w:pPr>
         <w:pStyle w:val="Heading1"/>
       </w:pPr>
-      <w:bookmarkStart w:id="19" w:name="_Toc527975142"/>
-      <w:r>
-        <w:lastRenderedPageBreak/>
+      <w:bookmarkStart w:id="18" w:name="_Toc527975142"/>
+      <w:r>
         <w:t>Ước lượng giá thành</w:t>
       </w:r>
-      <w:bookmarkEnd w:id="19"/>
+      <w:bookmarkEnd w:id="18"/>
     </w:p>
     <w:p>
       <w:pPr>
@@ -4668,6 +4724,7 @@
         <w:rPr>
           <w:i/>
         </w:rPr>
+        <w:lastRenderedPageBreak/>
         <w:t>Chi phí kính doanh, quảng cáo, tiếp thị</w:t>
       </w:r>
     </w:p>
@@ -4675,14 +4732,14 @@
       <w:pPr>
         <w:pStyle w:val="Heading1"/>
       </w:pPr>
-      <w:bookmarkStart w:id="20" w:name="_Toc527975143"/>
+      <w:bookmarkStart w:id="19" w:name="_Toc527975143"/>
       <w:r>
         <w:t>Phân chia các giai đoạn</w:t>
       </w:r>
       <w:r>
         <w:t xml:space="preserve"> chính</w:t>
       </w:r>
-      <w:bookmarkEnd w:id="20"/>
+      <w:bookmarkEnd w:id="19"/>
     </w:p>
     <w:p>
       <w:pPr>
@@ -4755,11 +4812,11 @@
       <w:pPr>
         <w:pStyle w:val="Heading1"/>
       </w:pPr>
-      <w:bookmarkStart w:id="21" w:name="_Toc527975144"/>
+      <w:bookmarkStart w:id="20" w:name="_Toc527975144"/>
       <w:r>
         <w:t>Phân tích thiết kế</w:t>
       </w:r>
-      <w:bookmarkEnd w:id="21"/>
+      <w:bookmarkEnd w:id="20"/>
       <w:r>
         <w:t xml:space="preserve"> </w:t>
       </w:r>
@@ -4771,14 +4828,14 @@
           <w:lang w:eastAsia="en-US" w:bidi="ar-SA"/>
         </w:rPr>
       </w:pPr>
-      <w:bookmarkStart w:id="22" w:name="_Toc527975145"/>
+      <w:bookmarkStart w:id="21" w:name="_Toc527975145"/>
       <w:r>
         <w:rPr>
           <w:lang w:eastAsia="en-US" w:bidi="ar-SA"/>
         </w:rPr>
         <w:t>Mô hình tích hợp phần cứng/phần mềm</w:t>
       </w:r>
-      <w:bookmarkEnd w:id="22"/>
+      <w:bookmarkEnd w:id="21"/>
     </w:p>
     <w:p>
       <w:pPr>
@@ -4787,14 +4844,14 @@
           <w:lang w:eastAsia="en-US" w:bidi="ar-SA"/>
         </w:rPr>
       </w:pPr>
-      <w:bookmarkStart w:id="23" w:name="_Toc527975146"/>
+      <w:bookmarkStart w:id="22" w:name="_Toc527975146"/>
       <w:r>
         <w:rPr>
           <w:lang w:eastAsia="en-US" w:bidi="ar-SA"/>
         </w:rPr>
         <w:t>Giao diện</w:t>
       </w:r>
-      <w:bookmarkEnd w:id="23"/>
+      <w:bookmarkEnd w:id="22"/>
     </w:p>
     <w:p>
       <w:pPr>
@@ -4803,14 +4860,14 @@
           <w:lang w:eastAsia="en-US" w:bidi="ar-SA"/>
         </w:rPr>
       </w:pPr>
-      <w:bookmarkStart w:id="24" w:name="_Toc527975147"/>
+      <w:bookmarkStart w:id="23" w:name="_Toc527975147"/>
       <w:r>
         <w:rPr>
           <w:lang w:eastAsia="en-US" w:bidi="ar-SA"/>
         </w:rPr>
         <w:t>Cơ sở dữ liệu</w:t>
       </w:r>
-      <w:bookmarkEnd w:id="24"/>
+      <w:bookmarkEnd w:id="23"/>
     </w:p>
     <w:p>
       <w:pPr>
@@ -4819,14 +4876,14 @@
           <w:lang w:eastAsia="en-US" w:bidi="ar-SA"/>
         </w:rPr>
       </w:pPr>
-      <w:bookmarkStart w:id="25" w:name="_Toc527975148"/>
+      <w:bookmarkStart w:id="24" w:name="_Toc527975148"/>
       <w:r>
         <w:rPr>
           <w:lang w:eastAsia="en-US" w:bidi="ar-SA"/>
         </w:rPr>
         <w:t>Mạng</w:t>
       </w:r>
-      <w:bookmarkEnd w:id="25"/>
+      <w:bookmarkEnd w:id="24"/>
     </w:p>
     <w:p>
       <w:pPr>
@@ -4835,14 +4892,14 @@
           <w:lang w:eastAsia="en-US" w:bidi="ar-SA"/>
         </w:rPr>
       </w:pPr>
-      <w:bookmarkStart w:id="26" w:name="_Toc527975149"/>
+      <w:bookmarkStart w:id="25" w:name="_Toc527975149"/>
       <w:r>
         <w:rPr>
           <w:lang w:eastAsia="en-US" w:bidi="ar-SA"/>
         </w:rPr>
         <w:t>Tương tác người dùng</w:t>
       </w:r>
-      <w:bookmarkEnd w:id="26"/>
+      <w:bookmarkEnd w:id="25"/>
     </w:p>
     <w:p>
       <w:pPr>
@@ -4851,14 +4908,14 @@
           <w:lang w:eastAsia="en-US" w:bidi="ar-SA"/>
         </w:rPr>
       </w:pPr>
-      <w:bookmarkStart w:id="27" w:name="_Toc527975150"/>
+      <w:bookmarkStart w:id="26" w:name="_Toc527975150"/>
       <w:r>
         <w:rPr>
           <w:lang w:eastAsia="en-US" w:bidi="ar-SA"/>
         </w:rPr>
         <w:t>Đặc tả giao diện API (interface)</w:t>
       </w:r>
-      <w:bookmarkEnd w:id="27"/>
+      <w:bookmarkEnd w:id="26"/>
     </w:p>
     <w:p>
       <w:pPr>
@@ -4867,14 +4924,14 @@
           <w:lang w:eastAsia="en-US" w:bidi="ar-SA"/>
         </w:rPr>
       </w:pPr>
-      <w:bookmarkStart w:id="28" w:name="_Toc527975151"/>
+      <w:bookmarkStart w:id="27" w:name="_Toc527975151"/>
       <w:r>
         <w:rPr>
           <w:lang w:eastAsia="en-US" w:bidi="ar-SA"/>
         </w:rPr>
         <w:t>Bảo mật</w:t>
       </w:r>
-      <w:bookmarkEnd w:id="28"/>
+      <w:bookmarkEnd w:id="27"/>
     </w:p>
     <w:p>
       <w:pPr>
@@ -4883,14 +4940,14 @@
           <w:lang w:eastAsia="en-US" w:bidi="ar-SA"/>
         </w:rPr>
       </w:pPr>
-      <w:bookmarkStart w:id="29" w:name="_Toc527975152"/>
+      <w:bookmarkStart w:id="28" w:name="_Toc527975152"/>
       <w:r>
         <w:rPr>
           <w:lang w:eastAsia="en-US" w:bidi="ar-SA"/>
         </w:rPr>
         <w:t>Sao lưu phục hồi</w:t>
       </w:r>
-      <w:bookmarkEnd w:id="29"/>
+      <w:bookmarkEnd w:id="28"/>
     </w:p>
     <w:p>
       <w:pPr>
@@ -4899,14 +4956,14 @@
           <w:lang w:eastAsia="en-US" w:bidi="ar-SA"/>
         </w:rPr>
       </w:pPr>
-      <w:bookmarkStart w:id="30" w:name="_Toc527975153"/>
+      <w:bookmarkStart w:id="29" w:name="_Toc527975153"/>
       <w:r>
         <w:rPr>
           <w:lang w:eastAsia="en-US" w:bidi="ar-SA"/>
         </w:rPr>
         <w:t>Chuyển đổi dữ liệu</w:t>
       </w:r>
-      <w:bookmarkEnd w:id="30"/>
+      <w:bookmarkEnd w:id="29"/>
     </w:p>
     <w:p>
       <w:pPr>
@@ -4929,14 +4986,14 @@
           <w:lang w:eastAsia="en-US" w:bidi="ar-SA"/>
         </w:rPr>
       </w:pPr>
-      <w:bookmarkStart w:id="31" w:name="_Toc527975154"/>
+      <w:bookmarkStart w:id="30" w:name="_Toc527975154"/>
       <w:r>
         <w:rPr>
           <w:lang w:eastAsia="en-US" w:bidi="ar-SA"/>
         </w:rPr>
         <w:t>Danh mục tài liệu liên quan</w:t>
       </w:r>
-      <w:bookmarkEnd w:id="31"/>
+      <w:bookmarkEnd w:id="30"/>
     </w:p>
     <w:p>
       <w:pPr>
@@ -4964,12 +5021,12 @@
     <w:p/>
     <w:p/>
     <w:sectPr>
-      <w:headerReference w:type="even" r:id="rId12"/>
-      <w:headerReference w:type="default" r:id="rId13"/>
-      <w:footerReference w:type="even" r:id="rId14"/>
-      <w:footerReference w:type="default" r:id="rId15"/>
-      <w:headerReference w:type="first" r:id="rId16"/>
-      <w:footerReference w:type="first" r:id="rId17"/>
+      <w:headerReference w:type="even" r:id="rId11"/>
+      <w:headerReference w:type="default" r:id="rId12"/>
+      <w:footerReference w:type="even" r:id="rId13"/>
+      <w:footerReference w:type="default" r:id="rId14"/>
+      <w:headerReference w:type="first" r:id="rId15"/>
+      <w:footerReference w:type="first" r:id="rId16"/>
       <w:footnotePr>
         <w:pos w:val="beneathText"/>
       </w:footnotePr>
@@ -5078,7 +5135,6 @@
       <w:fldChar w:fldCharType="end"/>
     </w:r>
   </w:p>
-  <w:p/>
 </w:ftr>
 </file>
 
@@ -5259,7 +5315,6 @@
 
 <file path=word/footer3.xml><?xml version="1.0" encoding="utf-8"?>
 <w:ftr xmlns:wpc="http://schemas.microsoft.com/office/word/2010/wordprocessingCanvas" xmlns:cx="http://schemas.microsoft.com/office/drawing/2014/chartex" xmlns:cx1="http://schemas.microsoft.com/office/drawing/2015/9/8/chartex" xmlns:cx2="http://schemas.microsoft.com/office/drawing/2015/10/21/chartex" xmlns:cx3="http://schemas.microsoft.com/office/drawing/2016/5/9/chartex" xmlns:cx4="http://schemas.microsoft.com/office/drawing/2016/5/10/chartex" xmlns:cx5="http://schemas.microsoft.com/office/drawing/2016/5/11/chartex" xmlns:cx6="http://schemas.microsoft.com/office/drawing/2016/5/12/chartex" xmlns:cx7="http://schemas.microsoft.com/office/drawing/2016/5/13/chartex" xmlns:cx8="http://schemas.microsoft.com/office/drawing/2016/5/14/chartex" xmlns:mc="http://schemas.openxmlformats.org/markup-compatibility/2006" xmlns:aink="http://schemas.microsoft.com/office/drawing/2016/ink" xmlns:am3d="http://schemas.microsoft.com/office/drawing/2017/model3d" xmlns:o="urn:schemas-microsoft-com:office:office" xmlns:r="http://schemas.openxmlformats.org/officeDocument/2006/relationships" xmlns:m="http://schemas.openxmlformats.org/officeDocument/2006/math" xmlns:v="urn:schemas-microsoft-com:vml" xmlns:wp14="http://schemas.microsoft.com/office/word/2010/wordprocessingDrawing" xmlns:wp="http://schemas.openxmlformats.org/drawingml/2006/wordprocessingDrawing" xmlns:w10="urn:schemas-microsoft-com:office:word" xmlns:w="http://schemas.openxmlformats.org/wordprocessingml/2006/main" xmlns:w14="http://schemas.microsoft.com/office/word/2010/wordml" xmlns:w15="http://schemas.microsoft.com/office/word/2012/wordml" xmlns:w16cid="http://schemas.microsoft.com/office/word/2016/wordml/cid" xmlns:w16se="http://schemas.microsoft.com/office/word/2015/wordml/symex" xmlns:wpg="http://schemas.microsoft.com/office/word/2010/wordprocessingGroup" xmlns:wpi="http://schemas.microsoft.com/office/word/2010/wordprocessingInk" xmlns:wne="http://schemas.microsoft.com/office/word/2006/wordml" xmlns:wps="http://schemas.microsoft.com/office/word/2010/wordprocessingShape" mc:Ignorable="w14 w15 w16se w16cid wp14">
-  <w:p/>
   <w:p/>
   <w:p/>
 </w:ftr>
@@ -5389,7 +5444,6 @@
       <w:fldChar w:fldCharType="end"/>
     </w:r>
   </w:p>
-  <w:p/>
 </w:ftr>
 </file>
 
@@ -5449,7 +5503,6 @@
       <w:t>Preface</w:t>
     </w:r>
   </w:p>
-  <w:p/>
 </w:hdr>
 </file>
 
@@ -5479,82 +5532,126 @@
     </w:pPr>
     <w:r>
       <w:rPr>
+        <w:b/>
+        <w:i/>
         <w:noProof/>
-      </w:rPr>
-      <w:drawing>
-        <wp:anchor distT="0" distB="0" distL="114300" distR="114300" simplePos="0" relativeHeight="251658240" behindDoc="0" locked="0" layoutInCell="1" allowOverlap="1" wp14:anchorId="1E40391E" wp14:editId="34ACE312">
-          <wp:simplePos x="0" y="0"/>
-          <wp:positionH relativeFrom="column">
-            <wp:posOffset>-905065</wp:posOffset>
-          </wp:positionH>
-          <wp:positionV relativeFrom="paragraph">
-            <wp:posOffset>-125243</wp:posOffset>
-          </wp:positionV>
-          <wp:extent cx="558140" cy="558140"/>
-          <wp:effectExtent l="0" t="0" r="0" b="0"/>
-          <wp:wrapThrough wrapText="bothSides">
-            <wp:wrapPolygon edited="0">
-              <wp:start x="8118" y="2214"/>
-              <wp:lineTo x="1476" y="6642"/>
-              <wp:lineTo x="0" y="13285"/>
-              <wp:lineTo x="2214" y="18451"/>
-              <wp:lineTo x="18451" y="18451"/>
-              <wp:lineTo x="20665" y="14023"/>
-              <wp:lineTo x="19927" y="7380"/>
-              <wp:lineTo x="12547" y="2214"/>
-              <wp:lineTo x="8118" y="2214"/>
-            </wp:wrapPolygon>
-          </wp:wrapThrough>
-          <wp:docPr id="5" name="Picture 5"/>
-          <wp:cNvGraphicFramePr>
-            <a:graphicFrameLocks xmlns:a="http://schemas.openxmlformats.org/drawingml/2006/main" noChangeAspect="1"/>
-          </wp:cNvGraphicFramePr>
-          <a:graphic xmlns:a="http://schemas.openxmlformats.org/drawingml/2006/main">
-            <a:graphicData uri="http://schemas.openxmlformats.org/drawingml/2006/picture">
-              <pic:pic xmlns:pic="http://schemas.openxmlformats.org/drawingml/2006/picture">
-                <pic:nvPicPr>
-                  <pic:cNvPr id="0" name="Picture 1"/>
-                  <pic:cNvPicPr>
-                    <a:picLocks noChangeAspect="1" noChangeArrowheads="1"/>
-                  </pic:cNvPicPr>
-                </pic:nvPicPr>
-                <pic:blipFill>
-                  <a:blip r:embed="rId1">
-                    <a:extLst>
-                      <a:ext uri="{28A0092B-C50C-407E-A947-70E740481C1C}">
-                        <a14:useLocalDpi xmlns:a14="http://schemas.microsoft.com/office/drawing/2010/main" val="0"/>
-                      </a:ext>
-                    </a:extLst>
-                  </a:blip>
-                  <a:srcRect/>
-                  <a:stretch>
-                    <a:fillRect/>
-                  </a:stretch>
-                </pic:blipFill>
-                <pic:spPr bwMode="auto">
-                  <a:xfrm>
-                    <a:off x="0" y="0"/>
-                    <a:ext cx="558140" cy="558140"/>
-                  </a:xfrm>
-                  <a:prstGeom prst="rect">
-                    <a:avLst/>
-                  </a:prstGeom>
-                  <a:noFill/>
-                  <a:ln>
-                    <a:noFill/>
-                  </a:ln>
-                </pic:spPr>
-              </pic:pic>
-            </a:graphicData>
-          </a:graphic>
-          <wp14:sizeRelH relativeFrom="page">
-            <wp14:pctWidth>0</wp14:pctWidth>
-          </wp14:sizeRelH>
-          <wp14:sizeRelV relativeFrom="page">
-            <wp14:pctHeight>0</wp14:pctHeight>
-          </wp14:sizeRelV>
-        </wp:anchor>
-      </w:drawing>
+        <w:color w:val="2A62A6"/>
+        <w:sz w:val="32"/>
+        <w:szCs w:val="32"/>
+      </w:rPr>
+      <mc:AlternateContent>
+        <mc:Choice Requires="wps">
+          <w:drawing>
+            <wp:anchor distT="0" distB="0" distL="114300" distR="114300" simplePos="0" relativeHeight="251659264" behindDoc="0" locked="0" layoutInCell="1" allowOverlap="1" wp14:anchorId="2A850F9D" wp14:editId="5974689E">
+              <wp:simplePos x="0" y="0"/>
+              <wp:positionH relativeFrom="margin">
+                <wp:posOffset>-991097</wp:posOffset>
+              </wp:positionH>
+              <wp:positionV relativeFrom="paragraph">
+                <wp:posOffset>-130699</wp:posOffset>
+              </wp:positionV>
+              <wp:extent cx="906449" cy="389614"/>
+              <wp:effectExtent l="0" t="0" r="27305" b="10795"/>
+              <wp:wrapNone/>
+              <wp:docPr id="14" name="Text Box 14"/>
+              <wp:cNvGraphicFramePr/>
+              <a:graphic xmlns:a="http://schemas.openxmlformats.org/drawingml/2006/main">
+                <a:graphicData uri="http://schemas.microsoft.com/office/word/2010/wordprocessingShape">
+                  <wps:wsp>
+                    <wps:cNvSpPr txBox="1"/>
+                    <wps:spPr>
+                      <a:xfrm>
+                        <a:off x="0" y="0"/>
+                        <a:ext cx="906449" cy="389614"/>
+                      </a:xfrm>
+                      <a:prstGeom prst="rect">
+                        <a:avLst/>
+                      </a:prstGeom>
+                      <a:solidFill>
+                        <a:schemeClr val="lt1"/>
+                      </a:solidFill>
+                      <a:ln w="6350">
+                        <a:solidFill>
+                          <a:prstClr val="black"/>
+                        </a:solidFill>
+                      </a:ln>
+                    </wps:spPr>
+                    <wps:txbx>
+                      <w:txbxContent>
+                        <w:p>
+                          <w:pPr>
+                            <w:rPr>
+                              <w:b/>
+                              <w:i/>
+                              <w:color w:val="C00000"/>
+                              <w:sz w:val="16"/>
+                            </w:rPr>
+                          </w:pPr>
+                          <w:r>
+                            <w:rPr>
+                              <w:b/>
+                              <w:i/>
+                              <w:color w:val="C00000"/>
+                              <w:sz w:val="16"/>
+                            </w:rPr>
+                            <w:t>My Company Logo</w:t>
+                          </w:r>
+                        </w:p>
+                      </w:txbxContent>
+                    </wps:txbx>
+                    <wps:bodyPr rot="0" spcFirstLastPara="0" vertOverflow="overflow" horzOverflow="overflow" vert="horz" wrap="square" lIns="91440" tIns="45720" rIns="91440" bIns="45720" numCol="1" spcCol="0" rtlCol="0" fromWordArt="0" anchor="t" anchorCtr="0" forceAA="0" compatLnSpc="1">
+                      <a:prstTxWarp prst="textNoShape">
+                        <a:avLst/>
+                      </a:prstTxWarp>
+                      <a:noAutofit/>
+                    </wps:bodyPr>
+                  </wps:wsp>
+                </a:graphicData>
+              </a:graphic>
+              <wp14:sizeRelH relativeFrom="margin">
+                <wp14:pctWidth>0</wp14:pctWidth>
+              </wp14:sizeRelH>
+              <wp14:sizeRelV relativeFrom="margin">
+                <wp14:pctHeight>0</wp14:pctHeight>
+              </wp14:sizeRelV>
+            </wp:anchor>
+          </w:drawing>
+        </mc:Choice>
+        <mc:Fallback>
+          <w:pict>
+            <v:shapetype w14:anchorId="2A850F9D" id="_x0000_t202" coordsize="21600,21600" o:spt="202" path="m,l,21600r21600,l21600,xe">
+              <v:stroke joinstyle="miter"/>
+              <v:path gradientshapeok="t" o:connecttype="rect"/>
+            </v:shapetype>
+            <v:shape id="Text Box 14" o:spid="_x0000_s1027" type="#_x0000_t202" style="position:absolute;left:0;text-align:left;margin-left:-78.05pt;margin-top:-10.3pt;width:71.35pt;height:30.7pt;z-index:251659264;visibility:visible;mso-wrap-style:square;mso-width-percent:0;mso-height-percent:0;mso-wrap-distance-left:9pt;mso-wrap-distance-top:0;mso-wrap-distance-right:9pt;mso-wrap-distance-bottom:0;mso-position-horizontal:absolute;mso-position-horizontal-relative:margin;mso-position-vertical:absolute;mso-position-vertical-relative:text;mso-width-percent:0;mso-height-percent:0;mso-width-relative:margin;mso-height-relative:margin;v-text-anchor:top" o:gfxdata="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" fillcolor="white [3201]" strokeweight=".5pt">
+              <v:textbox>
+                <w:txbxContent>
+                  <w:p>
+                    <w:pPr>
+                      <w:rPr>
+                        <w:b/>
+                        <w:i/>
+                        <w:color w:val="C00000"/>
+                        <w:sz w:val="16"/>
+                      </w:rPr>
+                    </w:pPr>
+                    <w:r>
+                      <w:rPr>
+                        <w:b/>
+                        <w:i/>
+                        <w:color w:val="C00000"/>
+                        <w:sz w:val="16"/>
+                      </w:rPr>
+                      <w:t>My Company Logo</w:t>
+                    </w:r>
+                  </w:p>
+                </w:txbxContent>
+              </v:textbox>
+              <w10:wrap anchorx="margin"/>
+            </v:shape>
+          </w:pict>
+        </mc:Fallback>
+      </mc:AlternateContent>
     </w:r>
     <w:r>
       <w:rPr>
@@ -5562,7 +5659,7 @@
         <w:color w:val="C00000"/>
         <w:lang w:eastAsia="ar-SA" w:bidi="ar-SA"/>
       </w:rPr>
-      <w:t>Ứng dụng chấm công onsite</w:t>
+      <w:t xml:space="preserve">Project </w:t>
     </w:r>
     <w:r>
       <w:rPr>
@@ -5570,6 +5667,46 @@
         <w:color w:val="C00000"/>
         <w:lang w:eastAsia="ar-SA" w:bidi="ar-SA"/>
       </w:rPr>
+      <w:fldChar w:fldCharType="begin"/>
+    </w:r>
+    <w:r>
+      <w:rPr>
+        <w:i/>
+        <w:color w:val="C00000"/>
+        <w:lang w:eastAsia="ar-SA" w:bidi="ar-SA"/>
+      </w:rPr>
+      <w:instrText xml:space="preserve"> DOCPROPERTY  Project  \* MERGEFORMAT </w:instrText>
+    </w:r>
+    <w:r>
+      <w:rPr>
+        <w:i/>
+        <w:color w:val="C00000"/>
+        <w:lang w:eastAsia="ar-SA" w:bidi="ar-SA"/>
+      </w:rPr>
+      <w:fldChar w:fldCharType="separate"/>
+    </w:r>
+    <w:r>
+      <w:rPr>
+        <w:i/>
+        <w:color w:val="C00000"/>
+        <w:lang w:eastAsia="ar-SA" w:bidi="ar-SA"/>
+      </w:rPr>
+      <w:t>Name of Project</w:t>
+    </w:r>
+    <w:r>
+      <w:rPr>
+        <w:i/>
+        <w:color w:val="C00000"/>
+        <w:lang w:eastAsia="ar-SA" w:bidi="ar-SA"/>
+      </w:rPr>
+      <w:fldChar w:fldCharType="end"/>
+    </w:r>
+    <w:r>
+      <w:rPr>
+        <w:i/>
+        <w:color w:val="C00000"/>
+        <w:lang w:eastAsia="ar-SA" w:bidi="ar-SA"/>
+      </w:rPr>
       <w:tab/>
     </w:r>
     <w:r>
@@ -5578,10 +5715,89 @@
         <w:color w:val="C00000"/>
         <w:lang w:eastAsia="ar-SA" w:bidi="ar-SA"/>
       </w:rPr>
-      <w:t>Dự án</w:t>
+      <w:fldChar w:fldCharType="begin"/>
+    </w:r>
+    <w:r>
+      <w:rPr>
+        <w:i/>
+        <w:color w:val="C00000"/>
+        <w:lang w:eastAsia="ar-SA" w:bidi="ar-SA"/>
+      </w:rPr>
+      <w:instrText xml:space="preserve"> TITLE   \* MERGEFORMAT </w:instrText>
+    </w:r>
+    <w:r>
+      <w:rPr>
+        <w:i/>
+        <w:color w:val="C00000"/>
+        <w:lang w:eastAsia="ar-SA" w:bidi="ar-SA"/>
+      </w:rPr>
+      <w:fldChar w:fldCharType="separate"/>
+    </w:r>
+    <w:r>
+      <w:rPr>
+        <w:i/>
+        <w:color w:val="C00000"/>
+        <w:lang w:eastAsia="ar-SA" w:bidi="ar-SA"/>
+      </w:rPr>
+      <w:t>Document Title</w:t>
+    </w:r>
+    <w:r>
+      <w:rPr>
+        <w:i/>
+        <w:color w:val="C00000"/>
+        <w:lang w:eastAsia="ar-SA" w:bidi="ar-SA"/>
+      </w:rPr>
+      <w:fldChar w:fldCharType="end"/>
+    </w:r>
+    <w:r>
+      <w:rPr>
+        <w:i/>
+        <w:color w:val="C00000"/>
+        <w:lang w:eastAsia="ar-SA" w:bidi="ar-SA"/>
+      </w:rPr>
+      <w:t xml:space="preserve"> </w:t>
+    </w:r>
+    <w:r>
+      <w:rPr>
+        <w:i/>
+        <w:color w:val="C00000"/>
+        <w:lang w:eastAsia="ar-SA" w:bidi="ar-SA"/>
+      </w:rPr>
+      <w:fldChar w:fldCharType="begin"/>
+    </w:r>
+    <w:r>
+      <w:rPr>
+        <w:i/>
+        <w:color w:val="C00000"/>
+        <w:lang w:eastAsia="ar-SA" w:bidi="ar-SA"/>
+      </w:rPr>
+      <w:instrText xml:space="preserve"> SUBJECT   \* MERGEFORMAT </w:instrText>
+    </w:r>
+    <w:r>
+      <w:rPr>
+        <w:i/>
+        <w:color w:val="C00000"/>
+        <w:lang w:eastAsia="ar-SA" w:bidi="ar-SA"/>
+      </w:rPr>
+      <w:fldChar w:fldCharType="separate"/>
+    </w:r>
+    <w:r>
+      <w:rPr>
+        <w:i/>
+        <w:color w:val="C00000"/>
+        <w:lang w:eastAsia="ar-SA" w:bidi="ar-SA"/>
+      </w:rPr>
+      <w:t>Document Subject</w:t>
+    </w:r>
+    <w:r>
+      <w:rPr>
+        <w:i/>
+        <w:color w:val="C00000"/>
+        <w:lang w:eastAsia="ar-SA" w:bidi="ar-SA"/>
+      </w:rPr>
+      <w:fldChar w:fldCharType="end"/>
     </w:r>
   </w:p>
-  <w:p/>
   <w:p/>
 </w:hdr>
 </file>
@@ -8362,95 +8578,6 @@
     </w:lvl>
   </w:abstractNum>
   <w:abstractNum w:abstractNumId="34" w15:restartNumberingAfterBreak="0">
-    <w:nsid w:val="71372838"/>
-    <w:multiLevelType w:val="hybridMultilevel"/>
-    <w:tmpl w:val="9F3E98B6"/>
-    <w:lvl w:ilvl="0" w:tplc="0409000F">
-      <w:start w:val="1"/>
-      <w:numFmt w:val="decimal"/>
-      <w:lvlText w:val="%1."/>
-      <w:lvlJc w:val="left"/>
-      <w:pPr>
-        <w:ind w:left="720" w:hanging="360"/>
-      </w:pPr>
-      <w:rPr>
-        <w:rFonts w:hint="default"/>
-      </w:rPr>
-    </w:lvl>
-    <w:lvl w:ilvl="1" w:tplc="04090019" w:tentative="1">
-      <w:start w:val="1"/>
-      <w:numFmt w:val="lowerLetter"/>
-      <w:lvlText w:val="%2."/>
-      <w:lvlJc w:val="left"/>
-      <w:pPr>
-        <w:ind w:left="1440" w:hanging="360"/>
-      </w:pPr>
-    </w:lvl>
-    <w:lvl w:ilvl="2" w:tplc="0409001B" w:tentative="1">
-      <w:start w:val="1"/>
-      <w:numFmt w:val="lowerRoman"/>
-      <w:lvlText w:val="%3."/>
-      <w:lvlJc w:val="right"/>
-      <w:pPr>
-        <w:ind w:left="2160" w:hanging="180"/>
-      </w:pPr>
-    </w:lvl>
-    <w:lvl w:ilvl="3" w:tplc="0409000F" w:tentative="1">
-      <w:start w:val="1"/>
-      <w:numFmt w:val="decimal"/>
-      <w:lvlText w:val="%4."/>
-      <w:lvlJc w:val="left"/>
-      <w:pPr>
-        <w:ind w:left="2880" w:hanging="360"/>
-      </w:pPr>
-    </w:lvl>
-    <w:lvl w:ilvl="4" w:tplc="04090019" w:tentative="1">
-      <w:start w:val="1"/>
-      <w:numFmt w:val="lowerLetter"/>
-      <w:lvlText w:val="%5."/>
-      <w:lvlJc w:val="left"/>
-      <w:pPr>
-        <w:ind w:left="3600" w:hanging="360"/>
-      </w:pPr>
-    </w:lvl>
-    <w:lvl w:ilvl="5" w:tplc="0409001B" w:tentative="1">
-      <w:start w:val="1"/>
-      <w:numFmt w:val="lowerRoman"/>
-      <w:lvlText w:val="%6."/>
-      <w:lvlJc w:val="right"/>
-      <w:pPr>
-        <w:ind w:left="4320" w:hanging="180"/>
-      </w:pPr>
-    </w:lvl>
-    <w:lvl w:ilvl="6" w:tplc="0409000F" w:tentative="1">
-      <w:start w:val="1"/>
-      <w:numFmt w:val="decimal"/>
-      <w:lvlText w:val="%7."/>
-      <w:lvlJc w:val="left"/>
-      <w:pPr>
-        <w:ind w:left="5040" w:hanging="360"/>
-      </w:pPr>
-    </w:lvl>
-    <w:lvl w:ilvl="7" w:tplc="04090019" w:tentative="1">
-      <w:start w:val="1"/>
-      <w:numFmt w:val="lowerLetter"/>
-      <w:lvlText w:val="%8."/>
-      <w:lvlJc w:val="left"/>
-      <w:pPr>
-        <w:ind w:left="5760" w:hanging="360"/>
-      </w:pPr>
-    </w:lvl>
-    <w:lvl w:ilvl="8" w:tplc="0409001B" w:tentative="1">
-      <w:start w:val="1"/>
-      <w:numFmt w:val="lowerRoman"/>
-      <w:lvlText w:val="%9."/>
-      <w:lvlJc w:val="right"/>
-      <w:pPr>
-        <w:ind w:left="6480" w:hanging="180"/>
-      </w:pPr>
-    </w:lvl>
-  </w:abstractNum>
-  <w:abstractNum w:abstractNumId="35" w15:restartNumberingAfterBreak="0">
     <w:nsid w:val="79405515"/>
     <w:multiLevelType w:val="hybridMultilevel"/>
     <w:tmpl w:val="B588D586"/>
@@ -8566,7 +8693,7 @@
       </w:pPr>
     </w:lvl>
   </w:abstractNum>
-  <w:abstractNum w:abstractNumId="36" w15:restartNumberingAfterBreak="0">
+  <w:abstractNum w:abstractNumId="35" w15:restartNumberingAfterBreak="0">
     <w:nsid w:val="795348F1"/>
     <w:multiLevelType w:val="multilevel"/>
     <w:tmpl w:val="00000011"/>
@@ -8737,10 +8864,10 @@
     <w:abstractNumId w:val="22"/>
   </w:num>
   <w:num w:numId="20">
-    <w:abstractNumId w:val="36"/>
+    <w:abstractNumId w:val="35"/>
   </w:num>
   <w:num w:numId="21">
-    <w:abstractNumId w:val="35"/>
+    <w:abstractNumId w:val="34"/>
   </w:num>
   <w:num w:numId="22">
     <w:abstractNumId w:val="21"/>
@@ -8786,9 +8913,6 @@
   </w:num>
   <w:num w:numId="36">
     <w:abstractNumId w:val="32"/>
-  </w:num>
-  <w:num w:numId="37">
-    <w:abstractNumId w:val="34"/>
   </w:num>
 </w:numbering>
 </file>
@@ -9265,6 +9389,7 @@
   <w:style w:type="character" w:default="1" w:styleId="DefaultParagraphFont">
     <w:name w:val="Default Paragraph Font"/>
     <w:uiPriority w:val="1"/>
+    <w:semiHidden/>
     <w:unhideWhenUsed/>
   </w:style>
   <w:style w:type="table" w:default="1" w:styleId="TableNormal">
@@ -10445,7 +10570,7 @@
 </file>
 
 <file path=customXml/itemProps1.xml><?xml version="1.0" encoding="utf-8"?>
-<ds:datastoreItem xmlns:ds="http://schemas.openxmlformats.org/officeDocument/2006/customXml" ds:itemID="{C5A61315-477C-4A4B-891D-9F9CCC4A6BC5}">
+<ds:datastoreItem xmlns:ds="http://schemas.openxmlformats.org/officeDocument/2006/customXml" ds:itemID="{287E5978-6FD1-4193-9B90-912F3A9A24D1}">
   <ds:schemaRefs>
     <ds:schemaRef ds:uri="http://schemas.openxmlformats.org/officeDocument/2006/bibliography"/>
   </ds:schemaRefs>

</xml_diff>